<commit_message>
Grammer and note about card being inserteda
</commit_message>
<xml_diff>
--- a/Mooltipass-BootloaderUnlock.docx
+++ b/Mooltipass-BootloaderUnlock.docx
@@ -358,12 +358,12 @@
           <wp:inline distB="114300" distT="114300" distL="114300" distR="114300">
             <wp:extent cx="6186488" cy="2304938"/>
             <wp:effectExtent b="0" l="0" r="0" t="0"/>
-            <wp:docPr id="5" name="image11.png"/>
+            <wp:docPr id="5" name="image09.png"/>
             <a:graphic>
               <a:graphicData uri="http://schemas.openxmlformats.org/drawingml/2006/picture">
                 <pic:pic>
                   <pic:nvPicPr>
-                    <pic:cNvPr id="0" name="image11.png"/>
+                    <pic:cNvPr id="0" name="image09.png"/>
                     <pic:cNvPicPr preferRelativeResize="0"/>
                   </pic:nvPicPr>
                   <pic:blipFill>
@@ -825,7 +825,7 @@
         <w:rPr>
           <w:rtl w:val="0"/>
         </w:rPr>
-        <w:t xml:space="preserve">Now we can unlock the bootloader</w:t>
+        <w:t xml:space="preserve">Now we can unlock the bootloader (Make sure you have a card inserted even if it isn’t valid)</w:t>
       </w:r>
     </w:p>
     <w:p>
@@ -1244,12 +1244,12 @@
           <wp:inline distB="114300" distT="114300" distL="114300" distR="114300">
             <wp:extent cx="4643438" cy="1180990"/>
             <wp:effectExtent b="0" l="0" r="0" t="0"/>
-            <wp:docPr descr="image.png" id="1" name="image03.png"/>
+            <wp:docPr descr="image.png" id="1" name="image01.png"/>
             <a:graphic>
               <a:graphicData uri="http://schemas.openxmlformats.org/drawingml/2006/picture">
                 <pic:pic>
                   <pic:nvPicPr>
-                    <pic:cNvPr descr="image.png" id="0" name="image03.png"/>
+                    <pic:cNvPr descr="image.png" id="0" name="image01.png"/>
                     <pic:cNvPicPr preferRelativeResize="0"/>
                   </pic:nvPicPr>
                   <pic:blipFill>
@@ -2096,7 +2096,7 @@
         <w:rPr>
           <w:rtl w:val="0"/>
         </w:rPr>
-        <w:t xml:space="preserve">Copy mooltipass.hex to the AVRDude folder.  (You could just point directly to it from avrdude but I find it better to make a copy since rebuilding a solution overwrites the file each time.) You may want to keep different versions if you want to go back to a known good build. You could build a hex before you make too many changes so you have a know good hex. </w:t>
+        <w:t xml:space="preserve">Copy mooltipass.hex to the AVRDude folder.  (You could just point directly to it from avrdude but I find it better to make a copy since rebuilding a solution overwrites the file each time.) You may want to keep different versions if you want to go back to a known good build. You could build a hex before you make too many changes so you have a known good hex. </w:t>
       </w:r>
     </w:p>
     <w:p>

</xml_diff>

<commit_message>
Removed notes about upgrading to Atmel 7.
</commit_message>
<xml_diff>
--- a/Mooltipass-BootloaderUnlock.docx
+++ b/Mooltipass-BootloaderUnlock.docx
@@ -358,12 +358,12 @@
           <wp:inline distB="114300" distT="114300" distL="114300" distR="114300">
             <wp:extent cx="6186488" cy="2304938"/>
             <wp:effectExtent b="0" l="0" r="0" t="0"/>
-            <wp:docPr id="5" name="image09.png"/>
+            <wp:docPr id="3" name="image06.png"/>
             <a:graphic>
               <a:graphicData uri="http://schemas.openxmlformats.org/drawingml/2006/picture">
                 <pic:pic>
                   <pic:nvPicPr>
-                    <pic:cNvPr id="0" name="image09.png"/>
+                    <pic:cNvPr id="0" name="image06.png"/>
                     <pic:cNvPicPr preferRelativeResize="0"/>
                   </pic:nvPicPr>
                   <pic:blipFill>
@@ -714,12 +714,12 @@
             <wp:extent cx="3910013" cy="2947161"/>
             <wp:effectExtent b="0" l="0" r="0" t="0"/>
             <wp:wrapTopAndBottom distB="114300" distT="114300"/>
-            <wp:docPr descr="libusb-win32 filter installer_1.png" id="2" name="image06.png"/>
+            <wp:docPr descr="libusb-win32 filter installer_1.png" id="1" name="image04.png"/>
             <a:graphic>
               <a:graphicData uri="http://schemas.openxmlformats.org/drawingml/2006/picture">
                 <pic:pic>
                   <pic:nvPicPr>
-                    <pic:cNvPr descr="libusb-win32 filter installer_1.png" id="0" name="image06.png"/>
+                    <pic:cNvPr descr="libusb-win32 filter installer_1.png" id="0" name="image04.png"/>
                     <pic:cNvPicPr preferRelativeResize="0"/>
                   </pic:nvPicPr>
                   <pic:blipFill>
@@ -756,12 +756,12 @@
             <wp:extent cx="3900488" cy="2937171"/>
             <wp:effectExtent b="0" l="0" r="0" t="0"/>
             <wp:wrapTopAndBottom distB="114300" distT="114300"/>
-            <wp:docPr descr="libusb-win32 filter installer_2.png" id="7" name="image13.png"/>
+            <wp:docPr descr="libusb-win32 filter installer_2.png" id="5" name="image09.png"/>
             <a:graphic>
               <a:graphicData uri="http://schemas.openxmlformats.org/drawingml/2006/picture">
                 <pic:pic>
                   <pic:nvPicPr>
-                    <pic:cNvPr descr="libusb-win32 filter installer_2.png" id="0" name="image13.png"/>
+                    <pic:cNvPr descr="libusb-win32 filter installer_2.png" id="0" name="image09.png"/>
                     <pic:cNvPicPr preferRelativeResize="0"/>
                   </pic:nvPicPr>
                   <pic:blipFill>
@@ -1191,158 +1191,6 @@
     </w:p>
     <w:p>
       <w:pPr>
-        <w:numPr>
-          <w:ilvl w:val="2"/>
-          <w:numId w:val="2"/>
-        </w:numPr>
-        <w:ind w:left="2160" w:hanging="360"/>
-        <w:contextualSpacing w:val="1"/>
-        <w:rPr>
-          <w:u w:val="none"/>
-        </w:rPr>
-      </w:pPr>
-      <w:r>
-        <w:rPr>
-          <w:rtl w:val="0"/>
-        </w:rPr>
-        <w:t xml:space="preserve">6.2 - http://www.atmel.com/tools/STUDIOARCHIVE.aspxhttp://www.atmel.com/tools/STUDIOARCHIVE.aspx</w:t>
-      </w:r>
-    </w:p>
-    <w:p>
-      <w:pPr>
-        <w:numPr>
-          <w:ilvl w:val="2"/>
-          <w:numId w:val="2"/>
-        </w:numPr>
-        <w:ind w:left="2160" w:hanging="360"/>
-        <w:contextualSpacing w:val="1"/>
-        <w:rPr>
-          <w:u w:val="none"/>
-        </w:rPr>
-      </w:pPr>
-      <w:r>
-        <w:rPr>
-          <w:rtl w:val="0"/>
-        </w:rPr>
-        <w:t xml:space="preserve">The source was created with Atmel Studio 6.2. 7 will work but you will need to double check the compiler optimizations settings as they are lost when converting to 7. </w:t>
-      </w:r>
-    </w:p>
-    <w:p>
-      <w:pPr>
-        <w:numPr>
-          <w:ilvl w:val="2"/>
-          <w:numId w:val="2"/>
-        </w:numPr>
-        <w:ind w:left="2160" w:hanging="360"/>
-        <w:contextualSpacing w:val="1"/>
-        <w:rPr>
-          <w:u w:val="none"/>
-        </w:rPr>
-      </w:pPr>
-      <w:r>
-        <w:drawing>
-          <wp:inline distB="114300" distT="114300" distL="114300" distR="114300">
-            <wp:extent cx="4643438" cy="1180990"/>
-            <wp:effectExtent b="0" l="0" r="0" t="0"/>
-            <wp:docPr descr="image.png" id="1" name="image01.png"/>
-            <a:graphic>
-              <a:graphicData uri="http://schemas.openxmlformats.org/drawingml/2006/picture">
-                <pic:pic>
-                  <pic:nvPicPr>
-                    <pic:cNvPr descr="image.png" id="0" name="image01.png"/>
-                    <pic:cNvPicPr preferRelativeResize="0"/>
-                  </pic:nvPicPr>
-                  <pic:blipFill>
-                    <a:blip r:embed="rId15"/>
-                    <a:srcRect b="27472" l="0" r="10051" t="0"/>
-                    <a:stretch>
-                      <a:fillRect/>
-                    </a:stretch>
-                  </pic:blipFill>
-                  <pic:spPr>
-                    <a:xfrm>
-                      <a:off x="0" y="0"/>
-                      <a:ext cx="4643438" cy="1180990"/>
-                    </a:xfrm>
-                    <a:prstGeom prst="rect"/>
-                    <a:ln/>
-                  </pic:spPr>
-                </pic:pic>
-              </a:graphicData>
-            </a:graphic>
-          </wp:inline>
-        </w:drawing>
-      </w:r>
-      <w:r>
-        <w:rPr>
-          <w:rtl w:val="0"/>
-        </w:rPr>
-      </w:r>
-    </w:p>
-    <w:p>
-      <w:pPr>
-        <w:numPr>
-          <w:ilvl w:val="2"/>
-          <w:numId w:val="2"/>
-        </w:numPr>
-        <w:ind w:left="2160" w:hanging="360"/>
-        <w:contextualSpacing w:val="1"/>
-        <w:rPr>
-          <w:u w:val="none"/>
-        </w:rPr>
-      </w:pPr>
-      <w:r>
-        <w:drawing>
-          <wp:inline distB="114300" distT="114300" distL="114300" distR="114300">
-            <wp:extent cx="4414838" cy="1994347"/>
-            <wp:effectExtent b="0" l="0" r="0" t="0"/>
-            <wp:docPr descr="image.png" id="4" name="image08.png"/>
-            <a:graphic>
-              <a:graphicData uri="http://schemas.openxmlformats.org/drawingml/2006/picture">
-                <pic:pic>
-                  <pic:nvPicPr>
-                    <pic:cNvPr descr="image.png" id="0" name="image08.png"/>
-                    <pic:cNvPicPr preferRelativeResize="0"/>
-                  </pic:nvPicPr>
-                  <pic:blipFill>
-                    <a:blip r:embed="rId16"/>
-                    <a:srcRect b="25000" l="0" r="12794" t="0"/>
-                    <a:stretch>
-                      <a:fillRect/>
-                    </a:stretch>
-                  </pic:blipFill>
-                  <pic:spPr>
-                    <a:xfrm>
-                      <a:off x="0" y="0"/>
-                      <a:ext cx="4414838" cy="1994347"/>
-                    </a:xfrm>
-                    <a:prstGeom prst="rect"/>
-                    <a:ln/>
-                  </pic:spPr>
-                </pic:pic>
-              </a:graphicData>
-            </a:graphic>
-          </wp:inline>
-        </w:drawing>
-      </w:r>
-      <w:r>
-        <w:rPr>
-          <w:rtl w:val="0"/>
-        </w:rPr>
-      </w:r>
-    </w:p>
-    <w:p>
-      <w:pPr>
-        <w:contextualSpacing w:val="0"/>
-      </w:pPr>
-      <w:r>
-        <w:rPr>
-          <w:rtl w:val="0"/>
-        </w:rPr>
-      </w:r>
-    </w:p>
-    <w:p>
-      <w:pPr>
         <w:contextualSpacing w:val="0"/>
       </w:pPr>
       <w:r>
@@ -1363,16 +1211,16 @@
             <wp:extent cx="1543050" cy="619125"/>
             <wp:effectExtent b="0" l="0" r="0" t="0"/>
             <wp:wrapSquare wrapText="bothSides" distB="57150" distT="57150" distL="57150" distR="57150"/>
-            <wp:docPr id="6" name="image12.png"/>
+            <wp:docPr id="4" name="image07.png"/>
             <a:graphic>
               <a:graphicData uri="http://schemas.openxmlformats.org/drawingml/2006/picture">
                 <pic:pic>
                   <pic:nvPicPr>
-                    <pic:cNvPr id="0" name="image12.png"/>
+                    <pic:cNvPr id="0" name="image07.png"/>
                     <pic:cNvPicPr preferRelativeResize="0"/>
                   </pic:nvPicPr>
                   <pic:blipFill>
-                    <a:blip r:embed="rId17"/>
+                    <a:blip r:embed="rId15"/>
                     <a:srcRect b="0" l="0" r="0" t="0"/>
                     <a:stretch>
                       <a:fillRect/>
@@ -1840,83 +1688,6 @@
     </w:p>
     <w:p>
       <w:pPr>
-        <w:ind w:left="2880" w:firstLine="0"/>
-        <w:contextualSpacing w:val="0"/>
-      </w:pPr>
-      <w:r>
-        <w:rPr>
-          <w:rtl w:val="0"/>
-        </w:rPr>
-      </w:r>
-    </w:p>
-    <w:p>
-      <w:pPr>
-        <w:ind w:left="2880" w:firstLine="0"/>
-        <w:contextualSpacing w:val="0"/>
-      </w:pPr>
-      <w:r>
-        <w:rPr>
-          <w:rtl w:val="0"/>
-        </w:rPr>
-      </w:r>
-    </w:p>
-    <w:p>
-      <w:pPr>
-        <w:ind w:left="2880" w:firstLine="0"/>
-        <w:contextualSpacing w:val="0"/>
-      </w:pPr>
-      <w:r>
-        <w:rPr>
-          <w:rtl w:val="0"/>
-        </w:rPr>
-      </w:r>
-    </w:p>
-    <w:p>
-      <w:pPr>
-        <w:ind w:left="2880" w:firstLine="0"/>
-        <w:contextualSpacing w:val="0"/>
-      </w:pPr>
-      <w:r>
-        <w:rPr>
-          <w:rtl w:val="0"/>
-        </w:rPr>
-      </w:r>
-    </w:p>
-    <w:p>
-      <w:pPr>
-        <w:ind w:left="2880" w:firstLine="0"/>
-        <w:contextualSpacing w:val="0"/>
-      </w:pPr>
-      <w:r>
-        <w:rPr>
-          <w:rtl w:val="0"/>
-        </w:rPr>
-      </w:r>
-    </w:p>
-    <w:p>
-      <w:pPr>
-        <w:ind w:left="2880" w:firstLine="0"/>
-        <w:contextualSpacing w:val="0"/>
-      </w:pPr>
-      <w:r>
-        <w:rPr>
-          <w:rtl w:val="0"/>
-        </w:rPr>
-      </w:r>
-    </w:p>
-    <w:p>
-      <w:pPr>
-        <w:ind w:left="2880" w:firstLine="0"/>
-        <w:contextualSpacing w:val="0"/>
-      </w:pPr>
-      <w:r>
-        <w:rPr>
-          <w:rtl w:val="0"/>
-        </w:rPr>
-      </w:r>
-    </w:p>
-    <w:p>
-      <w:pPr>
         <w:numPr>
           <w:ilvl w:val="0"/>
           <w:numId w:val="2"/>
@@ -1995,16 +1766,16 @@
           <wp:inline distB="114300" distT="114300" distL="114300" distR="114300">
             <wp:extent cx="5276850" cy="771525"/>
             <wp:effectExtent b="0" l="0" r="0" t="0"/>
-            <wp:docPr id="3" name="image07.png"/>
+            <wp:docPr id="2" name="image05.png"/>
             <a:graphic>
               <a:graphicData uri="http://schemas.openxmlformats.org/drawingml/2006/picture">
                 <pic:pic>
                   <pic:nvPicPr>
-                    <pic:cNvPr id="0" name="image07.png"/>
+                    <pic:cNvPr id="0" name="image05.png"/>
                     <pic:cNvPicPr preferRelativeResize="0"/>
                   </pic:nvPicPr>
                   <pic:blipFill>
-                    <a:blip r:embed="rId18"/>
+                    <a:blip r:embed="rId16"/>
                     <a:srcRect b="0" l="0" r="0" t="0"/>
                     <a:stretch>
                       <a:fillRect/>
@@ -2241,7 +2012,7 @@
           <w:u w:val="none"/>
         </w:rPr>
       </w:pPr>
-      <w:hyperlink r:id="rId19">
+      <w:hyperlink r:id="rId17">
         <w:r>
           <w:rPr>
             <w:color w:val="1155cc"/>
@@ -2305,6 +2076,26 @@
     </w:p>
     <w:p>
       <w:pPr>
+        <w:contextualSpacing w:val="0"/>
+      </w:pPr>
+      <w:r>
+        <w:rPr>
+          <w:rtl w:val="0"/>
+        </w:rPr>
+      </w:r>
+    </w:p>
+    <w:p>
+      <w:pPr>
+        <w:contextualSpacing w:val="0"/>
+      </w:pPr>
+      <w:r>
+        <w:rPr>
+          <w:rtl w:val="0"/>
+        </w:rPr>
+      </w:r>
+    </w:p>
+    <w:p>
+      <w:pPr>
         <w:numPr>
           <w:ilvl w:val="0"/>
           <w:numId w:val="2"/>
@@ -2389,7 +2180,7 @@
       </w:r>
     </w:p>
     <w:sectPr>
-      <w:footerReference r:id="rId20" w:type="default"/>
+      <w:footerReference r:id="rId18" w:type="default"/>
       <w:pgSz w:h="12240" w:w="15840"/>
       <w:pgMar w:bottom="720" w:top="720" w:left="720" w:right="720"/>
       <w:pgNumType w:start="1"/>
@@ -2409,7 +2200,7 @@
       <w:rPr>
         <w:rtl w:val="0"/>
       </w:rPr>
-      <w:t xml:space="preserve">v0.1 </w:t>
+      <w:t xml:space="preserve">v0.2 </w:t>
     </w:r>
     <w:r>
       <w:rPr>

</xml_diff>